<commit_message>
Excel adding to the things
</commit_message>
<xml_diff>
--- a/The Report/Survey and Results.docx
+++ b/The Report/Survey and Results.docx
@@ -519,6 +519,93 @@
       </w:r>
       <w:r>
         <w:t xml:space="preserve"> be good?</w:t>
+      </w:r>
+    </w:p>
+    <w:p>
+      <w:pPr>
+        <w:pStyle w:val="ListParagraph"/>
+        <w:numPr>
+          <w:ilvl w:val="0"/>
+          <w:numId w:val="2"/>
+        </w:numPr>
+      </w:pPr>
+      <w:r>
+        <w:t xml:space="preserve">Would </w:t>
+      </w:r>
+      <w:r>
+        <w:t>Set Up Time Tracker</w:t>
+      </w:r>
+      <w:r>
+        <w:t xml:space="preserve"> </w:t>
+      </w:r>
+      <w:r>
+        <w:t>be good?</w:t>
+      </w:r>
+    </w:p>
+    <w:p>
+      <w:pPr>
+        <w:pStyle w:val="ListParagraph"/>
+        <w:numPr>
+          <w:ilvl w:val="0"/>
+          <w:numId w:val="2"/>
+        </w:numPr>
+      </w:pPr>
+      <w:r>
+        <w:t xml:space="preserve">Would </w:t>
+      </w:r>
+      <w:r>
+        <w:t>Cooking Time Tracker</w:t>
+      </w:r>
+      <w:r>
+        <w:t xml:space="preserve"> </w:t>
+      </w:r>
+      <w:r>
+        <w:t>be good?</w:t>
+      </w:r>
+    </w:p>
+    <w:p>
+      <w:pPr>
+        <w:pStyle w:val="ListParagraph"/>
+        <w:numPr>
+          <w:ilvl w:val="0"/>
+          <w:numId w:val="2"/>
+        </w:numPr>
+      </w:pPr>
+      <w:r>
+        <w:t xml:space="preserve">Would </w:t>
+      </w:r>
+      <w:r>
+        <w:t>Meal Variant Optionality</w:t>
+      </w:r>
+      <w:r>
+        <w:t xml:space="preserve"> </w:t>
+      </w:r>
+      <w:r>
+        <w:t>be good?</w:t>
+      </w:r>
+    </w:p>
+    <w:p>
+      <w:pPr>
+        <w:pStyle w:val="ListParagraph"/>
+        <w:numPr>
+          <w:ilvl w:val="0"/>
+          <w:numId w:val="2"/>
+        </w:numPr>
+      </w:pPr>
+      <w:r>
+        <w:t xml:space="preserve">Would </w:t>
+      </w:r>
+      <w:r>
+        <w:t xml:space="preserve">a </w:t>
+      </w:r>
+      <w:r>
+        <w:t>Bodge Applier</w:t>
+      </w:r>
+      <w:r>
+        <w:t xml:space="preserve"> </w:t>
+      </w:r>
+      <w:r>
+        <w:t>be good?</w:t>
       </w:r>
     </w:p>
     <w:p>

</xml_diff>